<commit_message>
updated correction of page breaks
</commit_message>
<xml_diff>
--- a/AGUIAR - CV.docx
+++ b/AGUIAR - CV.docx
@@ -1806,44 +1806,26 @@
         <w:rPr>
           <w:lang w:val="en-CA"/>
         </w:rPr>
-        <w:t xml:space="preserve">“Identification and Estimation of Discrete Choice Models </w:t>
+        <w:t>"Nonparametric Analysis of Dynamic Random Utility</w:t>
       </w:r>
       <w:r>
         <w:rPr>
           <w:lang w:val="en-CA"/>
         </w:rPr>
+        <w:t xml:space="preserve"> </w:t>
+      </w:r>
+      <w:r>
+        <w:rPr>
+          <w:lang w:val="en-CA"/>
+        </w:rPr>
         <w:lastRenderedPageBreak/>
-        <w:t>with Unobserved Choice Sets"</w:t>
+        <w:t>Models"</w:t>
       </w:r>
       <w:r>
         <w:rPr>
           <w:lang w:val="en-CA"/>
         </w:rPr>
-        <w:t>. January 2022. (</w:t>
-      </w:r>
-      <w:r>
-        <w:rPr>
-          <w:lang w:val="en-CA"/>
-        </w:rPr>
-        <w:t>Revision Requested at Journal of Business &amp; Economic Statistics</w:t>
-      </w:r>
-      <w:r>
-        <w:rPr>
-          <w:lang w:val="en-CA"/>
-        </w:rPr>
-        <w:t>—</w:t>
-      </w:r>
-      <w:r>
-        <w:rPr>
-          <w:lang w:val="en-CA"/>
-        </w:rPr>
-        <w:t>JBES</w:t>
-      </w:r>
-      <w:r>
-        <w:rPr>
-          <w:lang w:val="en-CA"/>
-        </w:rPr>
-        <w:t>)</w:t>
+        <w:t xml:space="preserve">. April 2022. </w:t>
       </w:r>
     </w:p>
     <w:p>

</xml_diff>